<commit_message>
modified sevice bus session
</commit_message>
<xml_diff>
--- a/agendarevision/revised agenda.docx
+++ b/agendarevision/revised agenda.docx
@@ -369,8 +369,28 @@
               <w:rPr>
                 <w:bCs/>
               </w:rPr>
-              <w:t>Windows Azure Cloud Services</w:t>
-            </w:r>
+              <w:t xml:space="preserve">Consuming </w:t>
+            </w:r>
+            <w:r>
+              <w:rPr>
+                <w:bCs/>
+              </w:rPr>
+              <w:t>Cloud Services</w:t>
+            </w:r>
+            <w:r>
+              <w:rPr>
+                <w:bCs/>
+              </w:rPr>
+              <w:t xml:space="preserve"> using Service Bus</w:t>
+            </w:r>
+            <w:r>
+              <w:rPr>
+                <w:bCs/>
+              </w:rPr>
+              <w:t xml:space="preserve"> Lab</w:t>
+            </w:r>
+            <w:bookmarkStart w:id="0" w:name="_GoBack"/>
+            <w:bookmarkEnd w:id="0"/>
           </w:p>
         </w:tc>
       </w:tr>
@@ -641,6 +661,12 @@
               </w:rPr>
               <w:t>Linux cluster</w:t>
             </w:r>
+            <w:r>
+              <w:rPr>
+                <w:bCs/>
+              </w:rPr>
+              <w:t xml:space="preserve"> Lab</w:t>
+            </w:r>
           </w:p>
         </w:tc>
       </w:tr>
@@ -714,7 +740,13 @@
               </w:rPr>
             </w:pPr>
             <w:r>
-              <w:t>Linux Lab Continued</w:t>
+              <w:t>Linux</w:t>
+            </w:r>
+            <w:r>
+              <w:t xml:space="preserve"> cluster</w:t>
+            </w:r>
+            <w:r>
+              <w:t xml:space="preserve"> Lab Continued</w:t>
             </w:r>
             <w:r>
               <w:t xml:space="preserve">   *</w:t>
@@ -1017,14 +1049,9 @@
         <w:t>Having Azure PASS pre-distributed</w:t>
       </w:r>
       <w:r>
-        <w:t xml:space="preserve">  // </w:t>
-      </w:r>
-      <w:bookmarkStart w:id="0" w:name="_GoBack"/>
-      <w:r>
-        <w:t>may not happen</w:t>
-      </w:r>
-    </w:p>
-    <w:bookmarkEnd w:id="0"/>
+        <w:t xml:space="preserve">  // may not happen</w:t>
+      </w:r>
+    </w:p>
     <w:p>
       <w:pPr>
         <w:pStyle w:val="ListParagraph"/>
@@ -1690,15 +1717,7 @@
           <w:bCs/>
           <w:color w:val="767171" w:themeColor="background2" w:themeShade="80"/>
         </w:rPr>
-        <w:t xml:space="preserve"> </w:t>
-      </w:r>
-      <w:r>
-        <w:rPr>
-          <w:b/>
-          <w:bCs/>
-          <w:color w:val="767171" w:themeColor="background2" w:themeShade="80"/>
-        </w:rPr>
-        <w:t>in the Windows VM.</w:t>
+        <w:t xml:space="preserve"> in the Windows VM.</w:t>
       </w:r>
     </w:p>
     <w:p>
@@ -1925,7 +1944,10 @@
         <w:t>03:45</w:t>
       </w:r>
       <w:r>
-        <w:t xml:space="preserve"> Understanding and Scaling Cloud Services:  Weather demo</w:t>
+        <w:t xml:space="preserve"> Understanding and consuming cloud services</w:t>
+      </w:r>
+      <w:r>
+        <w:t> Weather demo</w:t>
       </w:r>
       <w:r>
         <w:t xml:space="preserve"> (10 </w:t>
@@ -1958,15 +1980,9 @@
           <w:ilvl w:val="1"/>
           <w:numId w:val="2"/>
         </w:numPr>
-        <w:rPr>
-          <w:color w:val="767171" w:themeColor="background2" w:themeShade="80"/>
-        </w:rPr>
-      </w:pPr>
-      <w:r>
-        <w:rPr>
-          <w:color w:val="767171" w:themeColor="background2" w:themeShade="80"/>
-        </w:rPr>
-        <w:t xml:space="preserve">Introduction to Service Bus.  </w:t>
+      </w:pPr>
+      <w:r>
+        <w:t>Introduction to Cloud Services.</w:t>
       </w:r>
     </w:p>
     <w:p>
@@ -1984,19 +2000,7 @@
         <w:rPr>
           <w:color w:val="767171" w:themeColor="background2" w:themeShade="80"/>
         </w:rPr>
-        <w:t>Explain: How to t</w:t>
-      </w:r>
-      <w:r>
-        <w:rPr>
-          <w:color w:val="767171" w:themeColor="background2" w:themeShade="80"/>
-        </w:rPr>
-        <w:t>ake an existing binary exe</w:t>
-      </w:r>
-      <w:r>
-        <w:rPr>
-          <w:color w:val="767171" w:themeColor="background2" w:themeShade="80"/>
-        </w:rPr>
-        <w:t>, using persistent SB Queue, and Table storage for scale out.</w:t>
+        <w:t>Introduction to Service Bus Queues.</w:t>
       </w:r>
     </w:p>
     <w:p>
@@ -2014,6 +2018,24 @@
         <w:rPr>
           <w:color w:val="767171" w:themeColor="background2" w:themeShade="80"/>
         </w:rPr>
+        <w:t>Explain: How to take an existing binary exe, using persistent SB Queue, and Table storage for scale out.</w:t>
+      </w:r>
+    </w:p>
+    <w:p>
+      <w:pPr>
+        <w:pStyle w:val="ListParagraph"/>
+        <w:numPr>
+          <w:ilvl w:val="1"/>
+          <w:numId w:val="2"/>
+        </w:numPr>
+        <w:rPr>
+          <w:color w:val="767171" w:themeColor="background2" w:themeShade="80"/>
+        </w:rPr>
+      </w:pPr>
+      <w:r>
+        <w:rPr>
+          <w:color w:val="767171" w:themeColor="background2" w:themeShade="80"/>
+        </w:rPr>
         <w:t xml:space="preserve">Using the existing Linux VM:  Run a </w:t>
       </w:r>
       <w:r>
@@ -2260,6 +2282,7 @@
         <w:rPr>
           <w:color w:val="767171" w:themeColor="background2" w:themeShade="80"/>
         </w:rPr>
+        <w:lastRenderedPageBreak/>
         <w:t>Devices and data s</w:t>
       </w:r>
       <w:r>
@@ -2278,7 +2301,6 @@
         </w:numPr>
       </w:pPr>
       <w:r>
-        <w:lastRenderedPageBreak/>
         <w:t>10:00</w:t>
       </w:r>
       <w:r>

</xml_diff>

<commit_message>
fixed dates in table.
</commit_message>
<xml_diff>
--- a/agendarevision/revised agenda.docx
+++ b/agendarevision/revised agenda.docx
@@ -99,6 +99,18 @@
               </w:rPr>
               <w:t>Introduction to Windows Azure</w:t>
             </w:r>
+            <w:r>
+              <w:rPr>
+                <w:bCs/>
+              </w:rPr>
+              <w:t xml:space="preserve"> </w:t>
+            </w:r>
+            <w:r>
+              <w:rPr>
+                <w:bCs/>
+              </w:rPr>
+              <w:t xml:space="preserve"> *</w:t>
+            </w:r>
           </w:p>
         </w:tc>
       </w:tr>
@@ -139,12 +151,6 @@
                 <w:bCs/>
               </w:rPr>
               <w:t>Windows Azure Websites Lab</w:t>
-            </w:r>
-            <w:r>
-              <w:rPr>
-                <w:bCs/>
-              </w:rPr>
-              <w:t xml:space="preserve"> *</w:t>
             </w:r>
           </w:p>
         </w:tc>
@@ -209,7 +215,7 @@
               <w:rPr>
                 <w:bCs/>
               </w:rPr>
-              <w:t>12:05</w:t>
+              <w:t>12:00</w:t>
             </w:r>
           </w:p>
         </w:tc>
@@ -351,7 +357,13 @@
               <w:rPr>
                 <w:bCs/>
               </w:rPr>
-              <w:t>03:45</w:t>
+              <w:t>0</w:t>
+            </w:r>
+            <w:r>
+              <w:rPr>
+                <w:bCs/>
+              </w:rPr>
+              <w:t>4:00</w:t>
             </w:r>
           </w:p>
         </w:tc>
@@ -366,28 +378,7 @@
               </w:rPr>
             </w:pPr>
             <w:r>
-              <w:rPr>
-                <w:bCs/>
-              </w:rPr>
-              <w:t xml:space="preserve">Consuming </w:t>
-            </w:r>
-            <w:r>
-              <w:rPr>
-                <w:bCs/>
-              </w:rPr>
-              <w:t>Cloud Services</w:t>
-            </w:r>
-            <w:r>
-              <w:rPr>
-                <w:bCs/>
-              </w:rPr>
-              <w:t xml:space="preserve"> using Service Bus</w:t>
-            </w:r>
-            <w:r>
-              <w:rPr>
-                <w:bCs/>
-              </w:rPr>
-              <w:t xml:space="preserve"> Lab</w:t>
+              <w:t>Understanding and consuming cloud services </w:t>
             </w:r>
           </w:p>
         </w:tc>
@@ -411,7 +402,13 @@
               <w:rPr>
                 <w:bCs/>
               </w:rPr>
-              <w:t>04:45</w:t>
+              <w:t>0</w:t>
+            </w:r>
+            <w:r>
+              <w:rPr>
+                <w:bCs/>
+              </w:rPr>
+              <w:t>5:00</w:t>
             </w:r>
           </w:p>
         </w:tc>
@@ -575,7 +572,7 @@
               <w:t>Use Scenarios and Design Patterns</w:t>
             </w:r>
             <w:r>
-              <w:t xml:space="preserve">  *</w:t>
+              <w:t xml:space="preserve">  </w:t>
             </w:r>
           </w:p>
         </w:tc>
@@ -595,7 +592,7 @@
               <w:rPr>
                 <w:bCs/>
               </w:rPr>
-              <w:t>10:15</w:t>
+              <w:t>09:40</w:t>
             </w:r>
           </w:p>
         </w:tc>
@@ -639,7 +636,13 @@
               <w:rPr>
                 <w:bCs/>
               </w:rPr>
-              <w:t>11:30</w:t>
+              <w:t>10</w:t>
+            </w:r>
+            <w:r>
+              <w:rPr>
+                <w:bCs/>
+              </w:rPr>
+              <w:t>:30</w:t>
             </w:r>
           </w:p>
         </w:tc>
@@ -723,51 +726,19 @@
               <w:rPr>
                 <w:bCs/>
               </w:rPr>
-              <w:t>01:00</w:t>
-            </w:r>
-          </w:p>
-        </w:tc>
-        <w:tc>
-          <w:tcPr>
-            <w:tcW w:w="6570" w:type="dxa"/>
-          </w:tcPr>
-          <w:p>
-            <w:pPr>
-              <w:rPr>
-                <w:bCs/>
-              </w:rPr>
-            </w:pPr>
-            <w:r>
-              <w:t>Linux</w:t>
+              <w:t>0</w:t>
             </w:r>
             <w:r>
-              <w:t xml:space="preserve"> cluster</w:t>
+              <w:rPr>
+                <w:bCs/>
+              </w:rPr>
+              <w:t>1</w:t>
             </w:r>
             <w:r>
-              <w:t xml:space="preserve"> Lab Continued</w:t>
-            </w:r>
-            <w:r>
-              <w:t xml:space="preserve">   *</w:t>
-            </w:r>
-          </w:p>
-        </w:tc>
-      </w:tr>
-      <w:tr>
-        <w:tc>
-          <w:tcPr>
-            <w:tcW w:w="1435" w:type="dxa"/>
-          </w:tcPr>
-          <w:p>
-            <w:pPr>
-              <w:rPr>
-                <w:bCs/>
-              </w:rPr>
-            </w:pPr>
-            <w:r>
-              <w:rPr>
-                <w:bCs/>
-              </w:rPr>
-              <w:t>02:00</w:t>
+              <w:rPr>
+                <w:bCs/>
+              </w:rPr>
+              <w:t>:00</w:t>
             </w:r>
           </w:p>
         </w:tc>
@@ -811,7 +782,13 @@
               <w:rPr>
                 <w:bCs/>
               </w:rPr>
-              <w:t>03:10</w:t>
+              <w:t>0</w:t>
+            </w:r>
+            <w:r>
+              <w:rPr>
+                <w:bCs/>
+              </w:rPr>
+              <w:t>2:45</w:t>
             </w:r>
           </w:p>
         </w:tc>
@@ -829,22 +806,15 @@
               <w:t xml:space="preserve">Big </w:t>
             </w:r>
             <w:r>
-              <w:t xml:space="preserve">Data analytics using HDInsight, advanced topic </w:t>
+              <w:t xml:space="preserve">Data analytics using </w:t>
             </w:r>
+            <w:proofErr w:type="spellStart"/>
             <w:r>
-              <w:rPr>
-                <w:color w:val="A5A5A5" w:themeColor="accent3"/>
-              </w:rPr>
-              <w:t>SPARK/SHARK</w:t>
+              <w:t>Hadoop</w:t>
             </w:r>
+            <w:proofErr w:type="spellEnd"/>
             <w:r>
-              <w:rPr>
-                <w:color w:val="A5A5A5" w:themeColor="accent3"/>
-              </w:rPr>
-              <w:t xml:space="preserve">  </w:t>
-            </w:r>
-            <w:r>
-              <w:t>*</w:t>
+              <w:t xml:space="preserve"> and SQL and no-SQL</w:t>
             </w:r>
           </w:p>
         </w:tc>
@@ -864,7 +834,7 @@
               <w:rPr>
                 <w:bCs/>
               </w:rPr>
-              <w:t>04:00</w:t>
+              <w:t>03:45</w:t>
             </w:r>
           </w:p>
         </w:tc>
@@ -879,11 +849,10 @@
               </w:rPr>
             </w:pPr>
             <w:r>
-              <w:t>Kaf</w:t>
+              <w:t>Streaming Data</w:t>
             </w:r>
-            <w:r>
-              <w:t>ka and STORM interactive demo</w:t>
-            </w:r>
+            <w:bookmarkStart w:id="0" w:name="_GoBack"/>
+            <w:bookmarkEnd w:id="0"/>
           </w:p>
         </w:tc>
       </w:tr>
@@ -932,7 +901,6 @@
           <w:p>
             <w:pPr>
               <w:rPr>
-                <w:b/>
                 <w:bCs/>
               </w:rPr>
             </w:pPr>
@@ -950,15 +918,38 @@
             <w:tcW w:w="6570" w:type="dxa"/>
           </w:tcPr>
           <w:p>
+            <w:pPr>
+              <w:rPr>
+                <w:bCs/>
+              </w:rPr>
+            </w:pPr>
             <w:r>
-              <w:t xml:space="preserve">Day 2 </w:t>
-            </w:r>
-            <w:r>
-              <w:t>concludes</w:t>
+              <w:t>Day 2 concludes</w:t>
             </w:r>
           </w:p>
         </w:tc>
       </w:tr>
+      <w:tr>
+        <w:tc>
+          <w:tcPr>
+            <w:tcW w:w="1435" w:type="dxa"/>
+          </w:tcPr>
+          <w:p>
+            <w:pPr>
+              <w:rPr>
+                <w:b/>
+                <w:bCs/>
+              </w:rPr>
+            </w:pPr>
+          </w:p>
+        </w:tc>
+        <w:tc>
+          <w:tcPr>
+            <w:tcW w:w="6570" w:type="dxa"/>
+          </w:tcPr>
+          <w:p/>
+        </w:tc>
+      </w:tr>
     </w:tbl>
     <w:p>
       <w:pPr>
@@ -1401,19 +1392,7 @@
         <w:rPr>
           <w:color w:val="767171" w:themeColor="background2" w:themeShade="80"/>
         </w:rPr>
-        <w:t xml:space="preserve">Learning </w:t>
-      </w:r>
-      <w:r>
-        <w:rPr>
-          <w:color w:val="767171" w:themeColor="background2" w:themeShade="80"/>
-        </w:rPr>
-        <w:t>objectives for this hour</w:t>
-      </w:r>
-      <w:r>
-        <w:rPr>
-          <w:color w:val="767171" w:themeColor="background2" w:themeShade="80"/>
-        </w:rPr>
-        <w:t>:</w:t>
+        <w:t>Learning objectives for this hour:</w:t>
       </w:r>
       <w:r>
         <w:rPr>
@@ -1667,19 +1646,7 @@
         <w:rPr>
           <w:color w:val="767171" w:themeColor="background2" w:themeShade="80"/>
         </w:rPr>
-        <w:t xml:space="preserve">Learning </w:t>
-      </w:r>
-      <w:r>
-        <w:rPr>
-          <w:color w:val="767171" w:themeColor="background2" w:themeShade="80"/>
-        </w:rPr>
-        <w:t>objectives for this hour</w:t>
-      </w:r>
-      <w:r>
-        <w:rPr>
-          <w:color w:val="767171" w:themeColor="background2" w:themeShade="80"/>
-        </w:rPr>
-        <w:t>:</w:t>
+        <w:t>Learning objectives for this hour:</w:t>
       </w:r>
       <w:r>
         <w:rPr>
@@ -2716,13 +2683,7 @@
         <w:rPr>
           <w:color w:val="767171" w:themeColor="background2" w:themeShade="80"/>
         </w:rPr>
-        <w:t>Learning objectives</w:t>
-      </w:r>
-      <w:r>
-        <w:rPr>
-          <w:color w:val="767171" w:themeColor="background2" w:themeShade="80"/>
-        </w:rPr>
-        <w:t>: the architecture of a multitier cloud service</w:t>
+        <w:t>Learning objectives: the architecture of a multitier cloud service</w:t>
       </w:r>
     </w:p>
     <w:p>
@@ -3078,7 +3039,6 @@
     <w:p/>
     <w:p>
       <w:r>
-        <w:lastRenderedPageBreak/>
         <w:t xml:space="preserve">Day 2: </w:t>
       </w:r>
     </w:p>
@@ -3694,8 +3654,6 @@
       <w:r>
         <w:t xml:space="preserve"> Cluster running R</w:t>
       </w:r>
-      <w:bookmarkStart w:id="0" w:name="_GoBack"/>
-      <w:bookmarkEnd w:id="0"/>
     </w:p>
     <w:p>
       <w:pPr>

</xml_diff>